<commit_message>
07-11-2018 - Preparacion error (2)
</commit_message>
<xml_diff>
--- a/conclusio_personal.docx
+++ b/conclusio_personal.docx
@@ -8,11 +8,6 @@
       </w:r>
       <w:bookmarkStart w:id="0" w:name="_GoBack"/>
       <w:bookmarkEnd w:id="0"/>
-    </w:p>
-    <w:p>
-      <w:r>
-        <w:t>Modificacion desde local &lt;1&gt;</w:t>
-      </w:r>
     </w:p>
     <w:sectPr>
       <w:pgSz w:w="11906" w:h="16838"/>

</xml_diff>